<commit_message>
doc(planificación): add direction and communication plan
</commit_message>
<xml_diff>
--- a/Documentación/Inicio/REGISTRO DE INTERESADOS_v3(1).docx
+++ b/Documentación/Inicio/REGISTRO DE INTERESADOS_v3(1).docx
@@ -2148,6 +2148,16 @@
                 <w:lang w:val="es-PA"/>
               </w:rPr>
             </w:pPr>
+            <w:r>
+              <w:rPr>
+                <w:rFonts w:cstheme="minorHAnsi"/>
+                <w:b/>
+                <w:sz w:val="20"/>
+                <w:szCs w:val="20"/>
+                <w:lang w:val="es-PA"/>
+              </w:rPr>
+              <w:t>alvvazcon@alum.us.es</w:t>
+            </w:r>
           </w:p>
         </w:tc>
         <w:tc>
@@ -3980,6 +3990,7 @@
   <w:style w:type="character" w:default="1" w:styleId="Fuentedeprrafopredeter">
     <w:name w:val="Default Paragraph Font"/>
     <w:uiPriority w:val="1"/>
+    <w:semiHidden/>
     <w:unhideWhenUsed/>
   </w:style>
   <w:style w:type="table" w:default="1" w:styleId="Tablanormal">

</xml_diff>